<commit_message>
Lógicas finais e main.c
</commit_message>
<xml_diff>
--- a/Enunciado TP Allegro 2025_02.docx
+++ b/Enunciado TP Allegro 2025_02.docx
@@ -215,7 +215,7 @@
       </w:pPr>
       <w:r>
         <w:rPr>
-          <w:highlight w:val="yellow"/>
+          <w:highlight w:val="green"/>
         </w:rPr>
         <w:t>O jogador começa sua escalada com 100 pontos de vida</w:t>
       </w:r>
@@ -485,7 +485,19 @@
         <w:rPr>
           <w:highlight w:val="green"/>
         </w:rPr>
-        <w:t xml:space="preserve"> pontos de dano a um inimigo da escolha do jogador. Se o inimigo possui </w:t>
+        <w:t xml:space="preserve"> pontos de dano a um inimig</w:t>
+      </w:r>
+      <w:r>
+        <w:rPr>
+          <w:highlight w:val="green"/>
+        </w:rPr>
+        <w:t xml:space="preserve">o da escolha do jogador. Se o inimigo </w:t>
+      </w:r>
+      <w:r>
+        <w:rPr>
+          <w:highlight w:val="green"/>
+        </w:rPr>
+        <w:t xml:space="preserve">possui </w:t>
       </w:r>
       <w:r>
         <w:rPr>
@@ -826,7 +838,13 @@
         <w:spacing w:before="240" w:after="240"/>
       </w:pPr>
       <w:r>
-        <w:t>Os combates se dão por turnos, alternando entre o turno do jogador e o turno dos inimigos.</w:t>
+        <w:rPr>
+          <w:highlight w:val="green"/>
+        </w:rPr>
+        <w:t>Os combates se dão por turnos, alternando entre o turno do jogador e o turno dos inimigos</w:t>
+      </w:r>
+      <w:r>
+        <w:t>.</w:t>
       </w:r>
     </w:p>
     <w:p>
@@ -834,7 +852,19 @@
         <w:spacing w:before="240" w:after="240"/>
       </w:pPr>
       <w:r>
-        <w:t>No início do combate, dois inimigos são construídos de maneira aleatória, com uma probabilidade de 5% de um inimigo forte ser gerado. No máximo um inimigo forte pode estar presente em um combate. Também é construído a pilha de compras do jogador, que deve conter uma cópia embaralhada do baralho do jogador.</w:t>
+        <w:rPr>
+          <w:highlight w:val="blue"/>
+        </w:rPr>
+        <w:t>No início do combate, dois inimigos são construídos de maneira aleatória, com uma probabilidade de 5% de um inimigo forte ser gerado. No máximo um inimigo forte pode estar presente em um combate.</w:t>
+      </w:r>
+      <w:r>
+        <w:t xml:space="preserve"> </w:t>
+      </w:r>
+      <w:r>
+        <w:rPr>
+          <w:highlight w:val="green"/>
+        </w:rPr>
+        <w:t>Também é construído a pilha de compras do jogador, que deve conter uma cópia embaralhada do baralho do jogador.</w:t>
       </w:r>
     </w:p>
     <w:p>
@@ -842,27 +872,50 @@
         <w:spacing w:before="240" w:after="240"/>
       </w:pPr>
       <w:r>
+        <w:rPr>
+          <w:highlight w:val="green"/>
+        </w:rPr>
         <w:t xml:space="preserve">No início do turno do jogador, sua </w:t>
       </w:r>
       <w:r>
         <w:rPr>
           <w:b/>
           <w:bCs/>
+          <w:highlight w:val="green"/>
         </w:rPr>
         <w:t>energia</w:t>
       </w:r>
       <w:r>
+        <w:rPr>
+          <w:highlight w:val="green"/>
+        </w:rPr>
         <w:t xml:space="preserve"> é definida como 3, todo seu escudo desaparece, e 5 cartas são compradas da pilha de compras, que compõem a </w:t>
       </w:r>
       <w:r>
         <w:rPr>
           <w:b/>
           <w:bCs/>
+          <w:highlight w:val="green"/>
         </w:rPr>
         <w:t>mão</w:t>
       </w:r>
       <w:r>
-        <w:t xml:space="preserve"> do jogador. Caso não haja cartas suficientes na pilha de compras, o jogador deve comprar toda a pilha e, em seguida, embaralhar sua pilha de descarte para formar uma nova pilha de compras. </w:t>
+        <w:rPr>
+          <w:highlight w:val="green"/>
+        </w:rPr>
+        <w:t xml:space="preserve"> do jogador</w:t>
+      </w:r>
+      <w:r>
+        <w:t xml:space="preserve">. </w:t>
+      </w:r>
+      <w:r>
+        <w:rPr>
+          <w:highlight w:val="green"/>
+        </w:rPr>
+        <w:t>Caso não haja cartas suficientes na pilha de compras, o jogador deve comprar toda a pilha e, em seguida, embaralhar sua pilha de descarte para formar uma nova pilha de compras</w:t>
+      </w:r>
+      <w:r>
+        <w:t xml:space="preserve">. </w:t>
       </w:r>
     </w:p>
     <w:p>
@@ -870,16 +923,23 @@
         <w:spacing w:before="240" w:after="240"/>
       </w:pPr>
       <w:r>
+        <w:rPr>
+          <w:highlight w:val="green"/>
+        </w:rPr>
         <w:t xml:space="preserve">Ao jogar uma carta, o jogador deve pagar imediatamente o seu custo de energia; caso ele não possua energia suficiente, a carta não pode ser jogada. </w:t>
       </w:r>
       <w:r>
         <w:rPr>
           <w:b/>
           <w:bCs/>
+          <w:highlight w:val="green"/>
         </w:rPr>
         <w:t>Após os efeitos da carta serem aplicados, ela é movida para a pilha de descarte</w:t>
       </w:r>
       <w:r>
+        <w:rPr>
+          <w:highlight w:val="green"/>
+        </w:rPr>
         <w:t>.</w:t>
       </w:r>
     </w:p>
@@ -888,7 +948,13 @@
         <w:spacing w:before="240" w:after="240"/>
       </w:pPr>
       <w:r>
-        <w:t>Durante o turno do jogador, a próxima ação de cada inimigo é conhecida previamente, de forma que o herói pode planejar suas jogadas com um pouco de informação sobre o que vai acontecer no futuro imediato.</w:t>
+        <w:rPr>
+          <w:highlight w:val="green"/>
+        </w:rPr>
+        <w:t>Durante o turno do jogador, a próxima ação de cada inimigo é conhecida previamente</w:t>
+      </w:r>
+      <w:r>
+        <w:t>, de forma que o herói pode planejar suas jogadas com um pouco de informação sobre o que vai acontecer no futuro imediato.</w:t>
       </w:r>
     </w:p>
     <w:p>
@@ -896,6 +962,9 @@
         <w:spacing w:before="240" w:after="240"/>
       </w:pPr>
       <w:r>
+        <w:rPr>
+          <w:highlight w:val="green"/>
+        </w:rPr>
         <w:t>O jogador pode escolher terminar seu turno a qualquer momento. Ao encerrar seu turno, todas as cartas da mão do jogador são descartadas e o turno dos inimigos começa.</w:t>
       </w:r>
     </w:p>
@@ -969,7 +1038,17 @@
       </w:r>
       <w:proofErr w:type="gramEnd"/>
       <w:r>
-        <w:t xml:space="preserve"> para navegar pela seleção de cartas e inimigos.</w:t>
+        <w:t xml:space="preserve"> para navegar pela seleção de </w:t>
+      </w:r>
+      <w:r>
+        <w:rPr>
+          <w:b/>
+          <w:bCs/>
+        </w:rPr>
+        <w:t>cartas e inimigos</w:t>
+      </w:r>
+      <w:r>
+        <w:t>.</w:t>
       </w:r>
     </w:p>
     <w:p>
@@ -1090,8 +1169,14 @@
           <w:ilvl w:val="0"/>
           <w:numId w:val="7"/>
         </w:numPr>
-      </w:pPr>
-      <w:r>
+        <w:rPr>
+          <w:highlight w:val="green"/>
+        </w:rPr>
+      </w:pPr>
+      <w:r>
+        <w:rPr>
+          <w:highlight w:val="green"/>
+        </w:rPr>
         <w:t>Uma figura para o jogador deve estar na metade esquerda da tela.</w:t>
       </w:r>
     </w:p>
@@ -1101,8 +1186,14 @@
           <w:ilvl w:val="0"/>
           <w:numId w:val="7"/>
         </w:numPr>
-      </w:pPr>
-      <w:r>
+        <w:rPr>
+          <w:highlight w:val="green"/>
+        </w:rPr>
+      </w:pPr>
+      <w:r>
+        <w:rPr>
+          <w:highlight w:val="green"/>
+        </w:rPr>
         <w:t>Uma figura para cada inimigo vivo deve ocupar uma posição distinta na metade direita da tela.</w:t>
       </w:r>
     </w:p>
@@ -1114,7 +1205,13 @@
         </w:numPr>
       </w:pPr>
       <w:r>
-        <w:t>Quando um inimigo tem seus pontos de vida reduzidos a 0, essa figura deve desaparecer pelo resto do combate.</w:t>
+        <w:rPr>
+          <w:highlight w:val="green"/>
+        </w:rPr>
+        <w:t>Quando um inimigo tem seus pontos de vida reduzidos a 0, essa figura deve desaparecer pelo resto do combate</w:t>
+      </w:r>
+      <w:r>
+        <w:t>.</w:t>
       </w:r>
     </w:p>
     <w:p>
@@ -1123,8 +1220,14 @@
           <w:ilvl w:val="1"/>
           <w:numId w:val="7"/>
         </w:numPr>
-      </w:pPr>
-      <w:r>
+        <w:rPr>
+          <w:highlight w:val="blue"/>
+        </w:rPr>
+      </w:pPr>
+      <w:r>
+        <w:rPr>
+          <w:highlight w:val="blue"/>
+        </w:rPr>
         <w:t>Inimigos fortes e fracos devem ter imagens distintas.</w:t>
       </w:r>
     </w:p>
@@ -1134,8 +1237,14 @@
           <w:ilvl w:val="0"/>
           <w:numId w:val="7"/>
         </w:numPr>
-      </w:pPr>
-      <w:r>
+        <w:rPr>
+          <w:highlight w:val="green"/>
+        </w:rPr>
+      </w:pPr>
+      <w:r>
+        <w:rPr>
+          <w:highlight w:val="green"/>
+        </w:rPr>
         <w:t>A barra de vida de cada criatura (jogador ou inimigo) deve estar visível abaixo de sua figura.</w:t>
       </w:r>
     </w:p>
@@ -1147,10 +1256,22 @@
         </w:numPr>
       </w:pPr>
       <w:r>
-        <w:t xml:space="preserve">Seu comprimento total não deve exceder a figura da criatura, e deve ser proporcional à quantidade de pontos de vida restantes </w:t>
+        <w:rPr>
+          <w:highlight w:val="green"/>
+        </w:rPr>
+        <w:t>Seu comprimento total não deve exceder a figura da criatura, e</w:t>
+      </w:r>
+      <w:r>
+        <w:rPr>
+          <w:highlight w:val="green"/>
+        </w:rPr>
+        <w:t xml:space="preserve"> deve ser proporcional à quantidade de pontos de vida restantes </w:t>
       </w:r>
       <w:proofErr w:type="gramStart"/>
       <w:r>
+        <w:rPr>
+          <w:highlight w:val="green"/>
+        </w:rPr>
         <w:t>da mesma</w:t>
       </w:r>
       <w:proofErr w:type="gramEnd"/>
@@ -1172,8 +1293,14 @@
           <w:ilvl w:val="1"/>
           <w:numId w:val="7"/>
         </w:numPr>
-      </w:pPr>
-      <w:r>
+        <w:rPr>
+          <w:highlight w:val="green"/>
+        </w:rPr>
+      </w:pPr>
+      <w:r>
+        <w:rPr>
+          <w:highlight w:val="green"/>
+        </w:rPr>
         <w:t>Além da representação visual, também devem estar presentes dentro da barra de vida o número de pontos de vida atual e o máximo.</w:t>
       </w:r>
     </w:p>
@@ -1183,8 +1310,14 @@
           <w:ilvl w:val="1"/>
           <w:numId w:val="7"/>
         </w:numPr>
-      </w:pPr>
-      <w:r>
+        <w:rPr>
+          <w:highlight w:val="blue"/>
+        </w:rPr>
+      </w:pPr>
+      <w:r>
+        <w:rPr>
+          <w:highlight w:val="blue"/>
+        </w:rPr>
         <w:t>Caso a criatura tenha pontos de escudo, a quantidade dos mesmos deve estar sinalizada próximo à barra de vida.</w:t>
       </w:r>
     </w:p>
@@ -1194,16 +1327,28 @@
           <w:ilvl w:val="0"/>
           <w:numId w:val="7"/>
         </w:numPr>
-      </w:pPr>
-      <w:r>
+        <w:rPr>
+          <w:highlight w:val="green"/>
+        </w:rPr>
+      </w:pPr>
+      <w:r>
+        <w:rPr>
+          <w:highlight w:val="green"/>
+        </w:rPr>
         <w:t xml:space="preserve">A ação que um inimigo realizará no próximo turno deve estar claramente sinalizada acima da figura </w:t>
       </w:r>
       <w:proofErr w:type="gramStart"/>
       <w:r>
+        <w:rPr>
+          <w:highlight w:val="green"/>
+        </w:rPr>
         <w:t>do mesmo</w:t>
       </w:r>
       <w:proofErr w:type="gramEnd"/>
       <w:r>
+        <w:rPr>
+          <w:highlight w:val="green"/>
+        </w:rPr>
         <w:t>.</w:t>
       </w:r>
     </w:p>
@@ -1213,8 +1358,14 @@
           <w:ilvl w:val="1"/>
           <w:numId w:val="7"/>
         </w:numPr>
-      </w:pPr>
-      <w:r>
+        <w:rPr>
+          <w:highlight w:val="green"/>
+        </w:rPr>
+      </w:pPr>
+      <w:r>
+        <w:rPr>
+          <w:highlight w:val="green"/>
+        </w:rPr>
         <w:t>Sugestão: use uma cor diferente para cada tipo de ação possível dos inimigos.</w:t>
       </w:r>
     </w:p>
@@ -1224,8 +1375,14 @@
           <w:ilvl w:val="0"/>
           <w:numId w:val="7"/>
         </w:numPr>
-      </w:pPr>
-      <w:r>
+        <w:rPr>
+          <w:highlight w:val="green"/>
+        </w:rPr>
+      </w:pPr>
+      <w:r>
+        <w:rPr>
+          <w:highlight w:val="green"/>
+        </w:rPr>
         <w:t>A quantidade de energia total do jogador deve estar representada próxima à borda esquerda da tela.</w:t>
       </w:r>
     </w:p>
@@ -1235,8 +1392,14 @@
           <w:ilvl w:val="0"/>
           <w:numId w:val="7"/>
         </w:numPr>
-      </w:pPr>
-      <w:r>
+        <w:rPr>
+          <w:highlight w:val="green"/>
+        </w:rPr>
+      </w:pPr>
+      <w:r>
+        <w:rPr>
+          <w:highlight w:val="green"/>
+        </w:rPr>
         <w:t>Uma figura representando a pilha de compras do jogador deve estar no canto inferior esquerdo da tela. A quantidade de cartas na pilha de compras deve estar próxima à figura.</w:t>
       </w:r>
     </w:p>
@@ -1246,8 +1409,14 @@
           <w:ilvl w:val="0"/>
           <w:numId w:val="7"/>
         </w:numPr>
-      </w:pPr>
-      <w:r>
+        <w:rPr>
+          <w:highlight w:val="green"/>
+        </w:rPr>
+      </w:pPr>
+      <w:r>
+        <w:rPr>
+          <w:highlight w:val="green"/>
+        </w:rPr>
         <w:t>Uma figura representando a pilha de descarte do jogador deve estar no canto inferior esquerdo da tela. A quantidade de cartas na pilha de descarte deve estar próxima à figura.</w:t>
       </w:r>
     </w:p>
@@ -1260,7 +1429,13 @@
       </w:pPr>
       <w:r>
         <w:lastRenderedPageBreak/>
-        <w:t>A mão do jogador deve sempre estar visível entre a pilha de compras e a pilha de descarte.</w:t>
+        <w:t xml:space="preserve">A mão do jogador deve sempre estar </w:t>
+      </w:r>
+      <w:r>
+        <w:t>visível entre a</w:t>
+      </w:r>
+      <w:r>
+        <w:t xml:space="preserve"> pilha de compras e a pilha de descarte.</w:t>
       </w:r>
     </w:p>
     <w:p>
@@ -1269,8 +1444,14 @@
           <w:ilvl w:val="1"/>
           <w:numId w:val="7"/>
         </w:numPr>
-      </w:pPr>
-      <w:r>
+        <w:rPr>
+          <w:highlight w:val="green"/>
+        </w:rPr>
+      </w:pPr>
+      <w:r>
+        <w:rPr>
+          <w:highlight w:val="green"/>
+        </w:rPr>
         <w:t>Cada carta deve ser representada por uma figura que contém o tipo da carta, seu custo, e seu efeito.</w:t>
       </w:r>
     </w:p>
@@ -1280,8 +1461,14 @@
           <w:ilvl w:val="1"/>
           <w:numId w:val="7"/>
         </w:numPr>
-      </w:pPr>
-      <w:r>
+        <w:rPr>
+          <w:highlight w:val="cyan"/>
+        </w:rPr>
+      </w:pPr>
+      <w:r>
+        <w:rPr>
+          <w:highlight w:val="cyan"/>
+        </w:rPr>
         <w:t>Após uma carta ser jogada, todas as outras devem ser redesenhadas (a final de contas, a mão agora está menor), mas sua ordem relativa deve ser mantida.</w:t>
       </w:r>
     </w:p>
@@ -1291,9 +1478,27 @@
           <w:ilvl w:val="0"/>
           <w:numId w:val="7"/>
         </w:numPr>
-      </w:pPr>
-      <w:r>
-        <w:t>Quando um objeto (criatura ou carta) é selecionado, ele deve ser propriamente sinalizado. Sugerimos que o objeto seja verticalmente deslocado para essa sinalização.</w:t>
+        <w:rPr>
+          <w:highlight w:val="green"/>
+        </w:rPr>
+      </w:pPr>
+      <w:r>
+        <w:rPr>
+          <w:highlight w:val="green"/>
+        </w:rPr>
+        <w:t xml:space="preserve">Quando um </w:t>
+      </w:r>
+      <w:r>
+        <w:rPr>
+          <w:highlight w:val="green"/>
+        </w:rPr>
+        <w:t>objeto (criatura ou carta) é selecionado</w:t>
+      </w:r>
+      <w:r>
+        <w:rPr>
+          <w:highlight w:val="green"/>
+        </w:rPr>
+        <w:t>, ele deve ser propriamente sinalizado. Sugerimos que o objeto seja verticalmente deslocado para essa sinalização.</w:t>
       </w:r>
     </w:p>
     <w:p/>

</xml_diff>